<commit_message>
Updated Beq and Jump
</commit_message>
<xml_diff>
--- a/ISA DesignV2.docx
+++ b/ISA DesignV2.docx
@@ -172,122 +172,112 @@
                 <w:sz w:val="30"/>
               </w:rPr>
             </w:pPr>
+            <w:r>
+              <w:rPr>
+                <w:sz w:val="30"/>
+              </w:rPr>
+              <w:t xml:space="preserve">Init Rx, </w:t>
+            </w:r>
             <w:proofErr w:type="spellStart"/>
             <w:r>
               <w:rPr>
                 <w:sz w:val="30"/>
               </w:rPr>
+              <w:t>imm</w:t>
+            </w:r>
+            <w:proofErr w:type="spellEnd"/>
+            <w:r>
+              <w:rPr>
+                <w:sz w:val="30"/>
+              </w:rPr>
+              <w:br/>
+            </w:r>
+            <w:proofErr w:type="spellStart"/>
+            <w:r>
+              <w:rPr>
+                <w:sz w:val="30"/>
+              </w:rPr>
+              <w:t>imm</w:t>
+            </w:r>
+            <w:proofErr w:type="spellEnd"/>
+            <w:r>
+              <w:rPr>
+                <w:sz w:val="30"/>
+              </w:rPr>
+              <w:t xml:space="preserve"> = [0:15]</w:t>
+            </w:r>
+          </w:p>
+        </w:tc>
+        <w:tc>
+          <w:tcPr>
+            <w:tcW w:w="1691" w:type="dxa"/>
+          </w:tcPr>
+          <w:p>
+            <w:pPr>
+              <w:rPr>
+                <w:sz w:val="30"/>
+              </w:rPr>
+            </w:pPr>
+            <w:r>
+              <w:rPr>
+                <w:sz w:val="30"/>
+                <w:highlight w:val="lightGray"/>
+              </w:rPr>
+              <w:t>000</w:t>
+            </w:r>
+            <w:r>
+              <w:rPr>
+                <w:sz w:val="30"/>
+              </w:rPr>
+              <w:t xml:space="preserve"> </w:t>
+            </w:r>
+            <w:r>
+              <w:rPr>
+                <w:sz w:val="30"/>
+                <w:highlight w:val="green"/>
+              </w:rPr>
+              <w:t>xx</w:t>
+            </w:r>
+            <w:r>
+              <w:rPr>
+                <w:sz w:val="30"/>
+              </w:rPr>
+              <w:t xml:space="preserve"> </w:t>
+            </w:r>
+            <w:proofErr w:type="spellStart"/>
+            <w:r>
+              <w:rPr>
+                <w:sz w:val="30"/>
+                <w:highlight w:val="cyan"/>
+              </w:rPr>
+              <w:t>ii</w:t>
+            </w:r>
+            <w:r>
+              <w:rPr>
+                <w:sz w:val="30"/>
+                <w:highlight w:val="cyan"/>
+              </w:rPr>
+              <w:t>ii</w:t>
+            </w:r>
+            <w:proofErr w:type="spellEnd"/>
+          </w:p>
+        </w:tc>
+        <w:tc>
+          <w:tcPr>
+            <w:tcW w:w="1346" w:type="dxa"/>
+          </w:tcPr>
+          <w:p>
+            <w:pPr>
+              <w:rPr>
+                <w:sz w:val="30"/>
+              </w:rPr>
+            </w:pPr>
+            <w:r>
+              <w:rPr>
+                <w:sz w:val="30"/>
+              </w:rPr>
               <w:t>Init</w:t>
             </w:r>
-            <w:proofErr w:type="spellEnd"/>
-            <w:r>
-              <w:rPr>
-                <w:sz w:val="30"/>
-              </w:rPr>
-              <w:t xml:space="preserve"> Rx, </w:t>
-            </w:r>
-            <w:proofErr w:type="spellStart"/>
-            <w:r>
-              <w:rPr>
-                <w:sz w:val="30"/>
-              </w:rPr>
-              <w:t>imm</w:t>
-            </w:r>
-            <w:proofErr w:type="spellEnd"/>
-            <w:r>
-              <w:rPr>
-                <w:sz w:val="30"/>
-              </w:rPr>
-              <w:br/>
-            </w:r>
-            <w:proofErr w:type="spellStart"/>
-            <w:r>
-              <w:rPr>
-                <w:sz w:val="30"/>
-              </w:rPr>
-              <w:t>imm</w:t>
-            </w:r>
-            <w:proofErr w:type="spellEnd"/>
-            <w:r>
-              <w:rPr>
-                <w:sz w:val="30"/>
-              </w:rPr>
-              <w:t xml:space="preserve"> = [0:15]</w:t>
-            </w:r>
-          </w:p>
-        </w:tc>
-        <w:tc>
-          <w:tcPr>
-            <w:tcW w:w="1691" w:type="dxa"/>
-          </w:tcPr>
-          <w:p>
-            <w:pPr>
-              <w:rPr>
-                <w:sz w:val="30"/>
-              </w:rPr>
-            </w:pPr>
-            <w:r>
-              <w:rPr>
-                <w:sz w:val="30"/>
-                <w:highlight w:val="lightGray"/>
-              </w:rPr>
-              <w:t>000</w:t>
-            </w:r>
-            <w:r>
-              <w:rPr>
-                <w:sz w:val="30"/>
-              </w:rPr>
-              <w:t xml:space="preserve"> </w:t>
-            </w:r>
-            <w:r>
-              <w:rPr>
-                <w:sz w:val="30"/>
-                <w:highlight w:val="green"/>
-              </w:rPr>
-              <w:t>xx</w:t>
-            </w:r>
-            <w:r>
-              <w:rPr>
-                <w:sz w:val="30"/>
-              </w:rPr>
-              <w:t xml:space="preserve"> </w:t>
-            </w:r>
-            <w:proofErr w:type="spellStart"/>
-            <w:r>
-              <w:rPr>
-                <w:sz w:val="30"/>
-                <w:highlight w:val="cyan"/>
-              </w:rPr>
-              <w:t>ii</w:t>
-            </w:r>
-            <w:r>
-              <w:rPr>
-                <w:sz w:val="30"/>
-                <w:highlight w:val="cyan"/>
-              </w:rPr>
-              <w:t>ii</w:t>
-            </w:r>
-            <w:proofErr w:type="spellEnd"/>
-          </w:p>
-        </w:tc>
-        <w:tc>
-          <w:tcPr>
-            <w:tcW w:w="1346" w:type="dxa"/>
-          </w:tcPr>
-          <w:p>
-            <w:pPr>
-              <w:rPr>
-                <w:sz w:val="30"/>
-              </w:rPr>
-            </w:pPr>
-            <w:proofErr w:type="spellStart"/>
-            <w:r>
-              <w:rPr>
-                <w:sz w:val="30"/>
-              </w:rPr>
-              <w:t>Init</w:t>
-            </w:r>
-            <w:proofErr w:type="spellEnd"/>
             <w:r>
               <w:rPr>
                 <w:sz w:val="30"/>
@@ -318,6 +308,12 @@
                 <w:sz w:val="30"/>
               </w:rPr>
             </w:pPr>
+            <w:r>
+              <w:rPr>
+                <w:sz w:val="30"/>
+              </w:rPr>
+              <w:t xml:space="preserve"> </w:t>
+            </w:r>
             <w:r>
               <w:rPr>
                 <w:sz w:val="30"/>
@@ -1608,247 +1604,273 @@
               <w:rPr>
                 <w:sz w:val="30"/>
               </w:rPr>
-              <w:t xml:space="preserve">10111 </w:t>
+              <w:t xml:space="preserve">1011 </w:t>
             </w:r>
             <w:r>
               <w:rPr>
                 <w:sz w:val="30"/>
                 <w:highlight w:val="cyan"/>
               </w:rPr>
+              <w:t>i</w:t>
+            </w:r>
+            <w:r>
+              <w:rPr>
+                <w:sz w:val="30"/>
+                <w:highlight w:val="cyan"/>
+              </w:rPr>
               <w:t>ii</w:t>
+            </w:r>
+          </w:p>
+        </w:tc>
+        <w:tc>
+          <w:tcPr>
+            <w:tcW w:w="1346" w:type="dxa"/>
+          </w:tcPr>
+          <w:p>
+            <w:pPr>
+              <w:rPr>
+                <w:sz w:val="30"/>
+              </w:rPr>
+            </w:pPr>
+            <w:proofErr w:type="spellStart"/>
+            <w:r>
+              <w:rPr>
+                <w:sz w:val="30"/>
+              </w:rPr>
+              <w:t>Beq</w:t>
+            </w:r>
+            <w:proofErr w:type="spellEnd"/>
+            <w:r>
+              <w:rPr>
+                <w:sz w:val="30"/>
+              </w:rPr>
+              <w:t xml:space="preserve"> 4</w:t>
+            </w:r>
+          </w:p>
+        </w:tc>
+        <w:tc>
+          <w:tcPr>
+            <w:tcW w:w="1705" w:type="dxa"/>
+          </w:tcPr>
+          <w:p>
+            <w:pPr>
+              <w:rPr>
+                <w:sz w:val="30"/>
+              </w:rPr>
+            </w:pPr>
+            <w:r>
+              <w:rPr>
+                <w:sz w:val="30"/>
+              </w:rPr>
+              <w:t xml:space="preserve"> </w:t>
+            </w:r>
+            <w:r>
+              <w:rPr>
+                <w:sz w:val="30"/>
+              </w:rPr>
+              <w:t xml:space="preserve">0 </w:t>
+            </w:r>
+            <w:r>
+              <w:rPr>
+                <w:sz w:val="30"/>
+                <w:highlight w:val="lightGray"/>
+              </w:rPr>
+              <w:t>1011</w:t>
+            </w:r>
+            <w:r>
+              <w:rPr>
+                <w:sz w:val="30"/>
+              </w:rPr>
+              <w:t xml:space="preserve"> </w:t>
+            </w:r>
+            <w:r>
+              <w:rPr>
+                <w:sz w:val="30"/>
+                <w:highlight w:val="cyan"/>
+              </w:rPr>
+              <w:t>111</w:t>
+            </w:r>
+          </w:p>
+        </w:tc>
+      </w:tr>
+      <w:tr>
+        <w:tc>
+          <w:tcPr>
+            <w:tcW w:w="1170" w:type="dxa"/>
+          </w:tcPr>
+          <w:p>
+            <w:pPr>
+              <w:rPr>
+                <w:sz w:val="30"/>
+              </w:rPr>
+            </w:pPr>
+            <w:r>
+              <w:rPr>
+                <w:sz w:val="30"/>
+              </w:rPr>
+              <w:t xml:space="preserve">PC = PC + </w:t>
+            </w:r>
+            <w:proofErr w:type="spellStart"/>
+            <w:r>
+              <w:rPr>
+                <w:sz w:val="30"/>
+              </w:rPr>
+              <w:t>imm</w:t>
+            </w:r>
+            <w:proofErr w:type="spellEnd"/>
+          </w:p>
+        </w:tc>
+        <w:tc>
+          <w:tcPr>
+            <w:tcW w:w="1668" w:type="dxa"/>
+          </w:tcPr>
+          <w:p>
+            <w:pPr>
+              <w:rPr>
+                <w:sz w:val="30"/>
+              </w:rPr>
+            </w:pPr>
+            <w:r>
+              <w:rPr>
+                <w:sz w:val="30"/>
+              </w:rPr>
+              <w:t xml:space="preserve">PC = PC + </w:t>
+            </w:r>
+            <w:proofErr w:type="spellStart"/>
+            <w:r>
+              <w:rPr>
+                <w:sz w:val="30"/>
+              </w:rPr>
+              <w:t>imm</w:t>
+            </w:r>
+            <w:proofErr w:type="spellEnd"/>
+          </w:p>
+        </w:tc>
+        <w:tc>
+          <w:tcPr>
+            <w:tcW w:w="1770" w:type="dxa"/>
+          </w:tcPr>
+          <w:p>
+            <w:pPr>
+              <w:rPr>
+                <w:sz w:val="30"/>
+              </w:rPr>
+            </w:pPr>
+            <w:r>
+              <w:rPr>
+                <w:sz w:val="30"/>
+              </w:rPr>
+              <w:t xml:space="preserve">J </w:t>
+            </w:r>
+            <w:proofErr w:type="spellStart"/>
+            <w:r>
+              <w:rPr>
+                <w:sz w:val="30"/>
+              </w:rPr>
+              <w:t>imm</w:t>
+            </w:r>
+            <w:proofErr w:type="spellEnd"/>
+          </w:p>
+        </w:tc>
+        <w:tc>
+          <w:tcPr>
+            <w:tcW w:w="1691" w:type="dxa"/>
+          </w:tcPr>
+          <w:p>
+            <w:pPr>
+              <w:rPr>
+                <w:sz w:val="30"/>
+              </w:rPr>
+            </w:pPr>
+            <w:r>
+              <w:rPr>
+                <w:sz w:val="30"/>
+              </w:rPr>
+              <w:t>1000</w:t>
+            </w:r>
+            <w:r>
+              <w:rPr>
+                <w:sz w:val="30"/>
+              </w:rPr>
+              <w:t xml:space="preserve"> </w:t>
+            </w:r>
+            <w:r>
+              <w:rPr>
+                <w:sz w:val="30"/>
+                <w:highlight w:val="cyan"/>
+              </w:rPr>
+              <w:t>i</w:t>
+            </w:r>
+            <w:r>
+              <w:rPr>
+                <w:sz w:val="30"/>
+                <w:highlight w:val="cyan"/>
+              </w:rPr>
+              <w:t>ii</w:t>
+            </w:r>
+          </w:p>
+        </w:tc>
+        <w:tc>
+          <w:tcPr>
+            <w:tcW w:w="1346" w:type="dxa"/>
+          </w:tcPr>
+          <w:p>
+            <w:pPr>
+              <w:rPr>
+                <w:sz w:val="30"/>
+              </w:rPr>
+            </w:pPr>
+            <w:r>
+              <w:rPr>
+                <w:sz w:val="30"/>
+              </w:rPr>
+              <w:t xml:space="preserve">J </w:t>
+            </w:r>
+            <w:r>
+              <w:rPr>
+                <w:sz w:val="30"/>
+              </w:rPr>
+              <w:t>3</w:t>
+            </w:r>
+          </w:p>
+        </w:tc>
+        <w:tc>
+          <w:tcPr>
+            <w:tcW w:w="1705" w:type="dxa"/>
+          </w:tcPr>
+          <w:p>
+            <w:pPr>
+              <w:rPr>
+                <w:sz w:val="30"/>
+              </w:rPr>
+            </w:pPr>
+            <w:r>
+              <w:rPr>
+                <w:sz w:val="30"/>
+              </w:rPr>
+              <w:t xml:space="preserve"> 0 </w:t>
+            </w:r>
+            <w:r>
+              <w:rPr>
+                <w:sz w:val="30"/>
+                <w:highlight w:val="lightGray"/>
+              </w:rPr>
+              <w:t>1000</w:t>
+            </w:r>
+            <w:r>
+              <w:rPr>
+                <w:sz w:val="30"/>
+              </w:rPr>
+              <w:t xml:space="preserve"> </w:t>
             </w:r>
             <w:bookmarkStart w:id="0" w:name="_GoBack"/>
             <w:bookmarkEnd w:id="0"/>
-          </w:p>
-        </w:tc>
-        <w:tc>
-          <w:tcPr>
-            <w:tcW w:w="1346" w:type="dxa"/>
-          </w:tcPr>
-          <w:p>
-            <w:pPr>
-              <w:rPr>
-                <w:sz w:val="30"/>
-              </w:rPr>
-            </w:pPr>
-            <w:proofErr w:type="spellStart"/>
-            <w:r>
-              <w:rPr>
-                <w:sz w:val="30"/>
-              </w:rPr>
-              <w:t>Beq</w:t>
-            </w:r>
-            <w:proofErr w:type="spellEnd"/>
-            <w:r>
-              <w:rPr>
-                <w:sz w:val="30"/>
-              </w:rPr>
-              <w:t xml:space="preserve"> 4</w:t>
-            </w:r>
-          </w:p>
-        </w:tc>
-        <w:tc>
-          <w:tcPr>
-            <w:tcW w:w="1705" w:type="dxa"/>
-          </w:tcPr>
-          <w:p>
-            <w:pPr>
-              <w:rPr>
-                <w:sz w:val="30"/>
-              </w:rPr>
-            </w:pPr>
-            <w:r>
-              <w:rPr>
-                <w:sz w:val="30"/>
-              </w:rPr>
-              <w:t xml:space="preserve">0 </w:t>
-            </w:r>
-            <w:r>
-              <w:rPr>
-                <w:sz w:val="30"/>
-                <w:highlight w:val="lightGray"/>
-              </w:rPr>
-              <w:t>10111</w:t>
-            </w:r>
-            <w:r>
-              <w:rPr>
-                <w:sz w:val="30"/>
-              </w:rPr>
-              <w:t xml:space="preserve"> </w:t>
-            </w:r>
             <w:r>
               <w:rPr>
                 <w:sz w:val="30"/>
                 <w:highlight w:val="cyan"/>
               </w:rPr>
-              <w:t>11</w:t>
-            </w:r>
-          </w:p>
-        </w:tc>
-      </w:tr>
-      <w:tr>
-        <w:tc>
-          <w:tcPr>
-            <w:tcW w:w="1170" w:type="dxa"/>
-          </w:tcPr>
-          <w:p>
-            <w:pPr>
-              <w:rPr>
-                <w:sz w:val="30"/>
-              </w:rPr>
-            </w:pPr>
-            <w:r>
-              <w:rPr>
-                <w:sz w:val="30"/>
-              </w:rPr>
-              <w:t xml:space="preserve">PC = PC + </w:t>
-            </w:r>
-            <w:proofErr w:type="spellStart"/>
-            <w:r>
-              <w:rPr>
-                <w:sz w:val="30"/>
-              </w:rPr>
-              <w:t>imm</w:t>
-            </w:r>
-            <w:proofErr w:type="spellEnd"/>
-          </w:p>
-        </w:tc>
-        <w:tc>
-          <w:tcPr>
-            <w:tcW w:w="1668" w:type="dxa"/>
-          </w:tcPr>
-          <w:p>
-            <w:pPr>
-              <w:rPr>
-                <w:sz w:val="30"/>
-              </w:rPr>
-            </w:pPr>
-            <w:r>
-              <w:rPr>
-                <w:sz w:val="30"/>
-              </w:rPr>
-              <w:t xml:space="preserve">PC = PC + </w:t>
-            </w:r>
-            <w:proofErr w:type="spellStart"/>
-            <w:r>
-              <w:rPr>
-                <w:sz w:val="30"/>
-              </w:rPr>
-              <w:t>imm</w:t>
-            </w:r>
-            <w:proofErr w:type="spellEnd"/>
-          </w:p>
-        </w:tc>
-        <w:tc>
-          <w:tcPr>
-            <w:tcW w:w="1770" w:type="dxa"/>
-          </w:tcPr>
-          <w:p>
-            <w:pPr>
-              <w:rPr>
-                <w:sz w:val="30"/>
-              </w:rPr>
-            </w:pPr>
-            <w:r>
-              <w:rPr>
-                <w:sz w:val="30"/>
-              </w:rPr>
-              <w:t xml:space="preserve">J </w:t>
-            </w:r>
-            <w:proofErr w:type="spellStart"/>
-            <w:r>
-              <w:rPr>
-                <w:sz w:val="30"/>
-              </w:rPr>
-              <w:t>imm</w:t>
-            </w:r>
-            <w:proofErr w:type="spellEnd"/>
-          </w:p>
-        </w:tc>
-        <w:tc>
-          <w:tcPr>
-            <w:tcW w:w="1691" w:type="dxa"/>
-          </w:tcPr>
-          <w:p>
-            <w:pPr>
-              <w:rPr>
-                <w:sz w:val="30"/>
-              </w:rPr>
-            </w:pPr>
-            <w:r>
-              <w:rPr>
-                <w:sz w:val="30"/>
-              </w:rPr>
-              <w:t xml:space="preserve">10001 </w:t>
-            </w:r>
-            <w:r>
-              <w:rPr>
-                <w:sz w:val="30"/>
-                <w:highlight w:val="cyan"/>
-              </w:rPr>
-              <w:t>ii</w:t>
-            </w:r>
-          </w:p>
-        </w:tc>
-        <w:tc>
-          <w:tcPr>
-            <w:tcW w:w="1346" w:type="dxa"/>
-          </w:tcPr>
-          <w:p>
-            <w:pPr>
-              <w:rPr>
-                <w:sz w:val="30"/>
-              </w:rPr>
-            </w:pPr>
-            <w:r>
-              <w:rPr>
-                <w:sz w:val="30"/>
-              </w:rPr>
-              <w:t xml:space="preserve">J </w:t>
-            </w:r>
-            <w:r>
-              <w:rPr>
-                <w:sz w:val="30"/>
-              </w:rPr>
-              <w:t>3</w:t>
-            </w:r>
-          </w:p>
-        </w:tc>
-        <w:tc>
-          <w:tcPr>
-            <w:tcW w:w="1705" w:type="dxa"/>
-          </w:tcPr>
-          <w:p>
-            <w:pPr>
-              <w:rPr>
-                <w:sz w:val="30"/>
-              </w:rPr>
-            </w:pPr>
-            <w:r>
-              <w:rPr>
-                <w:sz w:val="30"/>
-              </w:rPr>
-              <w:t xml:space="preserve"> 0 </w:t>
-            </w:r>
-            <w:r>
-              <w:rPr>
-                <w:sz w:val="30"/>
-                <w:highlight w:val="lightGray"/>
-              </w:rPr>
-              <w:t>10001</w:t>
-            </w:r>
-            <w:r>
-              <w:rPr>
-                <w:sz w:val="30"/>
-              </w:rPr>
-              <w:t xml:space="preserve"> </w:t>
-            </w:r>
-            <w:r>
-              <w:rPr>
-                <w:sz w:val="30"/>
-                <w:highlight w:val="cyan"/>
-              </w:rPr>
-              <w:t>11</w:t>
+              <w:t>111</w:t>
             </w:r>
           </w:p>
         </w:tc>

</xml_diff>

<commit_message>
Final ISA Design Changes
</commit_message>
<xml_diff>
--- a/ISA DesignV2.docx
+++ b/ISA DesignV2.docx
@@ -204,7 +204,13 @@
               <w:rPr>
                 <w:sz w:val="30"/>
               </w:rPr>
-              <w:t xml:space="preserve"> = [0:15]</w:t>
+              <w:t xml:space="preserve"> = [0:</w:t>
+            </w:r>
+            <w:r>
+              <w:rPr>
+                <w:sz w:val="30"/>
+              </w:rPr>
+              <w:t>3]</w:t>
             </w:r>
           </w:p>
         </w:tc>
@@ -218,18 +224,26 @@
                 <w:sz w:val="30"/>
               </w:rPr>
             </w:pPr>
-            <w:r>
-              <w:rPr>
-                <w:sz w:val="30"/>
-                <w:highlight w:val="lightGray"/>
-              </w:rPr>
-              <w:t>000</w:t>
-            </w:r>
-            <w:r>
-              <w:rPr>
-                <w:sz w:val="30"/>
-              </w:rPr>
-              <w:t xml:space="preserve"> </w:t>
+            <w:proofErr w:type="gramStart"/>
+            <w:r>
+              <w:rPr>
+                <w:sz w:val="30"/>
+                <w:highlight w:val="lightGray"/>
+              </w:rPr>
+              <w:t>00</w:t>
+            </w:r>
+            <w:r>
+              <w:rPr>
+                <w:sz w:val="30"/>
+                <w:highlight w:val="lightGray"/>
+              </w:rPr>
+              <w:t>0</w:t>
+            </w:r>
+            <w:r>
+              <w:rPr>
+                <w:sz w:val="30"/>
+              </w:rPr>
+              <w:t xml:space="preserve">  </w:t>
             </w:r>
             <w:r>
               <w:rPr>
@@ -238,13 +252,13 @@
               </w:rPr>
               <w:t>xx</w:t>
             </w:r>
-            <w:r>
-              <w:rPr>
-                <w:sz w:val="30"/>
-              </w:rPr>
-              <w:t xml:space="preserve"> </w:t>
-            </w:r>
-            <w:proofErr w:type="spellStart"/>
+            <w:proofErr w:type="gramEnd"/>
+            <w:r>
+              <w:rPr>
+                <w:sz w:val="30"/>
+              </w:rPr>
+              <w:t xml:space="preserve"> </w:t>
+            </w:r>
             <w:r>
               <w:rPr>
                 <w:sz w:val="30"/>
@@ -252,106 +266,121 @@
               </w:rPr>
               <w:t>ii</w:t>
             </w:r>
+          </w:p>
+        </w:tc>
+        <w:tc>
+          <w:tcPr>
+            <w:tcW w:w="1346" w:type="dxa"/>
+          </w:tcPr>
+          <w:p>
+            <w:pPr>
+              <w:rPr>
+                <w:sz w:val="30"/>
+              </w:rPr>
+            </w:pPr>
+            <w:r>
+              <w:rPr>
+                <w:sz w:val="30"/>
+              </w:rPr>
+              <w:t>Init</w:t>
+            </w:r>
+            <w:r>
+              <w:rPr>
+                <w:sz w:val="30"/>
+              </w:rPr>
+              <w:t xml:space="preserve"> R1</w:t>
+            </w:r>
+            <w:r>
+              <w:rPr>
+                <w:sz w:val="30"/>
+              </w:rPr>
+              <w:t xml:space="preserve">, </w:t>
+            </w:r>
+            <w:r>
+              <w:rPr>
+                <w:sz w:val="30"/>
+              </w:rPr>
+              <w:t>1</w:t>
+            </w:r>
+          </w:p>
+        </w:tc>
+        <w:tc>
+          <w:tcPr>
+            <w:tcW w:w="1705" w:type="dxa"/>
+          </w:tcPr>
+          <w:p>
+            <w:pPr>
+              <w:rPr>
+                <w:sz w:val="30"/>
+              </w:rPr>
+            </w:pPr>
+            <w:r>
+              <w:rPr>
+                <w:sz w:val="30"/>
+              </w:rPr>
+              <w:t xml:space="preserve"> </w:t>
+            </w:r>
+            <w:r>
+              <w:rPr>
+                <w:sz w:val="30"/>
+              </w:rPr>
+              <w:t xml:space="preserve">0 </w:t>
+            </w:r>
+            <w:r>
+              <w:rPr>
+                <w:sz w:val="30"/>
+                <w:highlight w:val="lightGray"/>
+              </w:rPr>
+              <w:t>0</w:t>
+            </w:r>
+            <w:r>
+              <w:rPr>
+                <w:sz w:val="30"/>
+                <w:highlight w:val="lightGray"/>
+              </w:rPr>
+              <w:t>0</w:t>
+            </w:r>
+            <w:r>
+              <w:rPr>
+                <w:sz w:val="30"/>
+                <w:highlight w:val="lightGray"/>
+              </w:rPr>
+              <w:t>0</w:t>
+            </w:r>
+            <w:bookmarkStart w:id="0" w:name="_GoBack"/>
+            <w:bookmarkEnd w:id="0"/>
+            <w:r>
+              <w:rPr>
+                <w:sz w:val="30"/>
+              </w:rPr>
+              <w:t xml:space="preserve"> </w:t>
+            </w:r>
+            <w:r>
+              <w:rPr>
+                <w:sz w:val="30"/>
+                <w:highlight w:val="green"/>
+              </w:rPr>
+              <w:t>01</w:t>
+            </w:r>
+            <w:r>
+              <w:rPr>
+                <w:sz w:val="30"/>
+              </w:rPr>
+              <w:t xml:space="preserve"> </w:t>
+            </w:r>
             <w:r>
               <w:rPr>
                 <w:sz w:val="30"/>
                 <w:highlight w:val="cyan"/>
               </w:rPr>
-              <w:t>ii</w:t>
-            </w:r>
-            <w:proofErr w:type="spellEnd"/>
-          </w:p>
-        </w:tc>
-        <w:tc>
-          <w:tcPr>
-            <w:tcW w:w="1346" w:type="dxa"/>
-          </w:tcPr>
-          <w:p>
-            <w:pPr>
-              <w:rPr>
-                <w:sz w:val="30"/>
-              </w:rPr>
-            </w:pPr>
-            <w:r>
-              <w:rPr>
-                <w:sz w:val="30"/>
-              </w:rPr>
-              <w:t>Init</w:t>
-            </w:r>
-            <w:r>
-              <w:rPr>
-                <w:sz w:val="30"/>
-              </w:rPr>
-              <w:t xml:space="preserve"> R1</w:t>
-            </w:r>
-            <w:r>
-              <w:rPr>
-                <w:sz w:val="30"/>
-              </w:rPr>
-              <w:t xml:space="preserve">, </w:t>
-            </w:r>
-            <w:r>
-              <w:rPr>
-                <w:sz w:val="30"/>
+              <w:t>0</w:t>
+            </w:r>
+            <w:r>
+              <w:rPr>
+                <w:sz w:val="30"/>
+                <w:highlight w:val="cyan"/>
               </w:rPr>
               <w:t>1</w:t>
-            </w:r>
-          </w:p>
-        </w:tc>
-        <w:tc>
-          <w:tcPr>
-            <w:tcW w:w="1705" w:type="dxa"/>
-          </w:tcPr>
-          <w:p>
-            <w:pPr>
-              <w:rPr>
-                <w:sz w:val="30"/>
-              </w:rPr>
-            </w:pPr>
-            <w:r>
-              <w:rPr>
-                <w:sz w:val="30"/>
-              </w:rPr>
-              <w:t xml:space="preserve"> </w:t>
-            </w:r>
-            <w:r>
-              <w:rPr>
-                <w:sz w:val="30"/>
-              </w:rPr>
-              <w:t xml:space="preserve">0 </w:t>
-            </w:r>
-            <w:r>
-              <w:rPr>
-                <w:sz w:val="30"/>
-                <w:highlight w:val="lightGray"/>
-              </w:rPr>
-              <w:t>000</w:t>
-            </w:r>
-            <w:r>
-              <w:rPr>
-                <w:sz w:val="30"/>
-              </w:rPr>
-              <w:t xml:space="preserve"> </w:t>
-            </w:r>
-            <w:r>
-              <w:rPr>
-                <w:sz w:val="30"/>
-                <w:highlight w:val="green"/>
-              </w:rPr>
-              <w:t>01</w:t>
-            </w:r>
-            <w:r>
-              <w:rPr>
-                <w:sz w:val="30"/>
-              </w:rPr>
-              <w:t xml:space="preserve"> </w:t>
-            </w:r>
-            <w:r>
-              <w:rPr>
-                <w:sz w:val="30"/>
-                <w:highlight w:val="cyan"/>
-              </w:rPr>
-              <w:t>01</w:t>
             </w:r>
           </w:p>
         </w:tc>
@@ -430,8 +459,15 @@
             <w:r>
               <w:rPr>
                 <w:sz w:val="30"/>
-              </w:rPr>
-              <w:t xml:space="preserve">001 </w:t>
+                <w:highlight w:val="lightGray"/>
+              </w:rPr>
+              <w:t>001</w:t>
+            </w:r>
+            <w:r>
+              <w:rPr>
+                <w:sz w:val="30"/>
+              </w:rPr>
+              <w:t xml:space="preserve"> </w:t>
             </w:r>
             <w:r>
               <w:rPr>
@@ -595,8 +631,15 @@
             <w:r>
               <w:rPr>
                 <w:sz w:val="30"/>
-              </w:rPr>
-              <w:t xml:space="preserve">010 </w:t>
+                <w:highlight w:val="lightGray"/>
+              </w:rPr>
+              <w:t>010</w:t>
+            </w:r>
+            <w:r>
+              <w:rPr>
+                <w:sz w:val="30"/>
+              </w:rPr>
+              <w:t xml:space="preserve"> </w:t>
             </w:r>
             <w:r>
               <w:rPr>
@@ -766,8 +809,15 @@
             <w:r>
               <w:rPr>
                 <w:sz w:val="30"/>
-              </w:rPr>
-              <w:t xml:space="preserve">011 </w:t>
+                <w:highlight w:val="lightGray"/>
+              </w:rPr>
+              <w:t>011</w:t>
+            </w:r>
+            <w:r>
+              <w:rPr>
+                <w:sz w:val="30"/>
+              </w:rPr>
+              <w:t xml:space="preserve"> </w:t>
             </w:r>
             <w:r>
               <w:rPr>
@@ -931,8 +981,15 @@
             <w:r>
               <w:rPr>
                 <w:sz w:val="30"/>
-              </w:rPr>
-              <w:t xml:space="preserve">100 </w:t>
+                <w:highlight w:val="lightGray"/>
+              </w:rPr>
+              <w:t>100</w:t>
+            </w:r>
+            <w:r>
+              <w:rPr>
+                <w:sz w:val="30"/>
+              </w:rPr>
+              <w:t xml:space="preserve"> </w:t>
             </w:r>
             <w:r>
               <w:rPr>
@@ -1096,8 +1153,15 @@
             <w:r>
               <w:rPr>
                 <w:sz w:val="30"/>
-              </w:rPr>
-              <w:t xml:space="preserve">101 </w:t>
+                <w:highlight w:val="lightGray"/>
+              </w:rPr>
+              <w:t>101</w:t>
+            </w:r>
+            <w:r>
+              <w:rPr>
+                <w:sz w:val="30"/>
+              </w:rPr>
+              <w:t xml:space="preserve"> </w:t>
             </w:r>
             <w:r>
               <w:rPr>
@@ -1269,8 +1333,22 @@
             <w:r>
               <w:rPr>
                 <w:sz w:val="30"/>
-              </w:rPr>
-              <w:t xml:space="preserve">10100 </w:t>
+                <w:highlight w:val="lightGray"/>
+              </w:rPr>
+              <w:t>1</w:t>
+            </w:r>
+            <w:r>
+              <w:rPr>
+                <w:sz w:val="30"/>
+                <w:highlight w:val="lightGray"/>
+              </w:rPr>
+              <w:t>10 00</w:t>
+            </w:r>
+            <w:r>
+              <w:rPr>
+                <w:sz w:val="30"/>
+              </w:rPr>
+              <w:t xml:space="preserve"> </w:t>
             </w:r>
             <w:r>
               <w:rPr>
@@ -1328,7 +1406,7 @@
                 <w:sz w:val="30"/>
                 <w:highlight w:val="lightGray"/>
               </w:rPr>
-              <w:t>10100</w:t>
+              <w:t>11000</w:t>
             </w:r>
             <w:r>
               <w:rPr>
@@ -1428,8 +1506,36 @@
             <w:r>
               <w:rPr>
                 <w:sz w:val="30"/>
-              </w:rPr>
-              <w:t xml:space="preserve">10101 </w:t>
+                <w:highlight w:val="lightGray"/>
+              </w:rPr>
+              <w:t>1</w:t>
+            </w:r>
+            <w:r>
+              <w:rPr>
+                <w:sz w:val="30"/>
+                <w:highlight w:val="lightGray"/>
+              </w:rPr>
+              <w:t>10</w:t>
+            </w:r>
+            <w:r>
+              <w:rPr>
+                <w:sz w:val="30"/>
+                <w:highlight w:val="lightGray"/>
+              </w:rPr>
+              <w:t xml:space="preserve"> </w:t>
+            </w:r>
+            <w:r>
+              <w:rPr>
+                <w:sz w:val="30"/>
+                <w:highlight w:val="lightGray"/>
+              </w:rPr>
+              <w:t>11</w:t>
+            </w:r>
+            <w:r>
+              <w:rPr>
+                <w:sz w:val="30"/>
+              </w:rPr>
+              <w:t xml:space="preserve"> </w:t>
             </w:r>
             <w:r>
               <w:rPr>
@@ -1480,14 +1586,26 @@
               <w:rPr>
                 <w:sz w:val="30"/>
               </w:rPr>
-              <w:t xml:space="preserve"> 1 </w:t>
-            </w:r>
-            <w:r>
-              <w:rPr>
-                <w:sz w:val="30"/>
-                <w:highlight w:val="lightGray"/>
-              </w:rPr>
-              <w:t>10101</w:t>
+              <w:t xml:space="preserve"> </w:t>
+            </w:r>
+            <w:r>
+              <w:rPr>
+                <w:sz w:val="30"/>
+              </w:rPr>
+              <w:t>0</w:t>
+            </w:r>
+            <w:r>
+              <w:rPr>
+                <w:sz w:val="30"/>
+              </w:rPr>
+              <w:t xml:space="preserve"> </w:t>
+            </w:r>
+            <w:r>
+              <w:rPr>
+                <w:sz w:val="30"/>
+                <w:highlight w:val="lightGray"/>
+              </w:rPr>
+              <w:t>11011</w:t>
             </w:r>
             <w:r>
               <w:rPr>
@@ -1516,6 +1634,12 @@
                 <w:sz w:val="30"/>
               </w:rPr>
             </w:pPr>
+            <w:r>
+              <w:rPr>
+                <w:sz w:val="30"/>
+              </w:rPr>
+              <w:t>PC ++</w:t>
+            </w:r>
           </w:p>
         </w:tc>
         <w:tc>
@@ -1532,94 +1656,74 @@
               <w:rPr>
                 <w:sz w:val="30"/>
               </w:rPr>
-              <w:t xml:space="preserve">If R0 = 1 -&gt; PC = PC + </w:t>
+              <w:t>Rx = Rx XOR Ry</w:t>
+            </w:r>
+          </w:p>
+        </w:tc>
+        <w:tc>
+          <w:tcPr>
+            <w:tcW w:w="1770" w:type="dxa"/>
+          </w:tcPr>
+          <w:p>
+            <w:pPr>
+              <w:rPr>
+                <w:sz w:val="30"/>
+              </w:rPr>
+            </w:pPr>
+            <w:r>
+              <w:rPr>
+                <w:sz w:val="30"/>
+              </w:rPr>
+              <w:t>XOR Rx, Ry</w:t>
+            </w:r>
+          </w:p>
+        </w:tc>
+        <w:tc>
+          <w:tcPr>
+            <w:tcW w:w="1691" w:type="dxa"/>
+          </w:tcPr>
+          <w:p>
+            <w:pPr>
+              <w:rPr>
+                <w:sz w:val="30"/>
+              </w:rPr>
+            </w:pPr>
+            <w:r>
+              <w:rPr>
+                <w:sz w:val="30"/>
+                <w:highlight w:val="lightGray"/>
+              </w:rPr>
+              <w:t>110</w:t>
+            </w:r>
+            <w:r>
+              <w:rPr>
+                <w:sz w:val="30"/>
+                <w:highlight w:val="lightGray"/>
+              </w:rPr>
+              <w:t xml:space="preserve"> </w:t>
+            </w:r>
+            <w:r>
+              <w:rPr>
+                <w:sz w:val="30"/>
+                <w:highlight w:val="lightGray"/>
+              </w:rPr>
+              <w:t>01</w:t>
+            </w:r>
+            <w:r>
+              <w:rPr>
+                <w:sz w:val="30"/>
+              </w:rPr>
+              <w:t xml:space="preserve"> </w:t>
             </w:r>
             <w:proofErr w:type="spellStart"/>
             <w:r>
               <w:rPr>
                 <w:sz w:val="30"/>
-              </w:rPr>
-              <w:t>imm</w:t>
+                <w:highlight w:val="yellow"/>
+              </w:rPr>
+              <w:t>yy</w:t>
             </w:r>
             <w:proofErr w:type="spellEnd"/>
-            <w:r>
-              <w:rPr>
-                <w:sz w:val="30"/>
-              </w:rPr>
-              <w:t>; PC = PC++</w:t>
-            </w:r>
-          </w:p>
-        </w:tc>
-        <w:tc>
-          <w:tcPr>
-            <w:tcW w:w="1770" w:type="dxa"/>
-          </w:tcPr>
-          <w:p>
-            <w:pPr>
-              <w:rPr>
-                <w:sz w:val="30"/>
-              </w:rPr>
-            </w:pPr>
-            <w:proofErr w:type="spellStart"/>
-            <w:r>
-              <w:rPr>
-                <w:sz w:val="30"/>
-              </w:rPr>
-              <w:t>Beq</w:t>
-            </w:r>
-            <w:proofErr w:type="spellEnd"/>
-            <w:r>
-              <w:rPr>
-                <w:sz w:val="30"/>
-              </w:rPr>
-              <w:t xml:space="preserve"> </w:t>
-            </w:r>
-            <w:proofErr w:type="spellStart"/>
-            <w:r>
-              <w:rPr>
-                <w:sz w:val="30"/>
-              </w:rPr>
-              <w:t>imm</w:t>
-            </w:r>
-            <w:proofErr w:type="spellEnd"/>
-            <w:r>
-              <w:rPr>
-                <w:sz w:val="30"/>
-              </w:rPr>
-              <w:t xml:space="preserve"> </w:t>
-            </w:r>
-          </w:p>
-        </w:tc>
-        <w:tc>
-          <w:tcPr>
-            <w:tcW w:w="1691" w:type="dxa"/>
-          </w:tcPr>
-          <w:p>
-            <w:pPr>
-              <w:rPr>
-                <w:sz w:val="30"/>
-              </w:rPr>
-            </w:pPr>
-            <w:r>
-              <w:rPr>
-                <w:sz w:val="30"/>
-              </w:rPr>
-              <w:t xml:space="preserve">1011 </w:t>
-            </w:r>
-            <w:r>
-              <w:rPr>
-                <w:sz w:val="30"/>
-                <w:highlight w:val="cyan"/>
-              </w:rPr>
-              <w:t>i</w:t>
-            </w:r>
-            <w:r>
-              <w:rPr>
-                <w:sz w:val="30"/>
-                <w:highlight w:val="cyan"/>
-              </w:rPr>
-              <w:t>ii</w:t>
-            </w:r>
           </w:p>
         </w:tc>
         <w:tc>
@@ -1632,19 +1736,11 @@
                 <w:sz w:val="30"/>
               </w:rPr>
             </w:pPr>
-            <w:proofErr w:type="spellStart"/>
-            <w:r>
-              <w:rPr>
-                <w:sz w:val="30"/>
-              </w:rPr>
-              <w:t>Beq</w:t>
-            </w:r>
-            <w:proofErr w:type="spellEnd"/>
-            <w:r>
-              <w:rPr>
-                <w:sz w:val="30"/>
-              </w:rPr>
-              <w:t xml:space="preserve"> 4</w:t>
+            <w:r>
+              <w:rPr>
+                <w:sz w:val="30"/>
+              </w:rPr>
+              <w:t>XOR R2, R1</w:t>
             </w:r>
           </w:p>
         </w:tc>
@@ -1668,27 +1764,33 @@
               <w:rPr>
                 <w:sz w:val="30"/>
               </w:rPr>
-              <w:t xml:space="preserve">0 </w:t>
-            </w:r>
-            <w:r>
-              <w:rPr>
-                <w:sz w:val="30"/>
-                <w:highlight w:val="lightGray"/>
-              </w:rPr>
-              <w:t>1011</w:t>
-            </w:r>
-            <w:r>
-              <w:rPr>
-                <w:sz w:val="30"/>
-              </w:rPr>
-              <w:t xml:space="preserve"> </w:t>
-            </w:r>
-            <w:r>
-              <w:rPr>
-                <w:sz w:val="30"/>
-                <w:highlight w:val="cyan"/>
-              </w:rPr>
-              <w:t>111</w:t>
+              <w:t>0</w:t>
+            </w:r>
+            <w:r>
+              <w:rPr>
+                <w:sz w:val="30"/>
+              </w:rPr>
+              <w:t xml:space="preserve"> </w:t>
+            </w:r>
+            <w:r>
+              <w:rPr>
+                <w:sz w:val="30"/>
+                <w:highlight w:val="lightGray"/>
+              </w:rPr>
+              <w:t>11001</w:t>
+            </w:r>
+            <w:r>
+              <w:rPr>
+                <w:sz w:val="30"/>
+              </w:rPr>
+              <w:t xml:space="preserve"> </w:t>
+            </w:r>
+            <w:r>
+              <w:rPr>
+                <w:sz w:val="30"/>
+                <w:highlight w:val="yellow"/>
+              </w:rPr>
+              <w:t>01</w:t>
             </w:r>
           </w:p>
         </w:tc>
@@ -1704,133 +1806,107 @@
                 <w:sz w:val="30"/>
               </w:rPr>
             </w:pPr>
-            <w:r>
-              <w:rPr>
-                <w:sz w:val="30"/>
-              </w:rPr>
-              <w:t xml:space="preserve">PC = PC + </w:t>
-            </w:r>
+          </w:p>
+        </w:tc>
+        <w:tc>
+          <w:tcPr>
+            <w:tcW w:w="1668" w:type="dxa"/>
+          </w:tcPr>
+          <w:p>
+            <w:pPr>
+              <w:rPr>
+                <w:sz w:val="30"/>
+              </w:rPr>
+            </w:pPr>
+            <w:r>
+              <w:rPr>
+                <w:sz w:val="30"/>
+              </w:rPr>
+              <w:t>If R0 = 1 -&gt; PC = PC + Rx; PC = PC++</w:t>
+            </w:r>
+          </w:p>
+        </w:tc>
+        <w:tc>
+          <w:tcPr>
+            <w:tcW w:w="1770" w:type="dxa"/>
+          </w:tcPr>
+          <w:p>
+            <w:pPr>
+              <w:rPr>
+                <w:sz w:val="30"/>
+              </w:rPr>
+            </w:pPr>
             <w:proofErr w:type="spellStart"/>
             <w:r>
               <w:rPr>
                 <w:sz w:val="30"/>
               </w:rPr>
-              <w:t>imm</w:t>
+              <w:t>Beq</w:t>
             </w:r>
             <w:proofErr w:type="spellEnd"/>
-          </w:p>
-        </w:tc>
-        <w:tc>
-          <w:tcPr>
-            <w:tcW w:w="1668" w:type="dxa"/>
-          </w:tcPr>
-          <w:p>
-            <w:pPr>
-              <w:rPr>
-                <w:sz w:val="30"/>
-              </w:rPr>
-            </w:pPr>
-            <w:r>
-              <w:rPr>
-                <w:sz w:val="30"/>
-              </w:rPr>
-              <w:t xml:space="preserve">PC = PC + </w:t>
-            </w:r>
+            <w:r>
+              <w:rPr>
+                <w:sz w:val="30"/>
+              </w:rPr>
+              <w:t xml:space="preserve"> Rx </w:t>
+            </w:r>
+          </w:p>
+        </w:tc>
+        <w:tc>
+          <w:tcPr>
+            <w:tcW w:w="1691" w:type="dxa"/>
+          </w:tcPr>
+          <w:p>
+            <w:pPr>
+              <w:rPr>
+                <w:sz w:val="30"/>
+              </w:rPr>
+            </w:pPr>
+            <w:r>
+              <w:rPr>
+                <w:sz w:val="30"/>
+                <w:highlight w:val="lightGray"/>
+              </w:rPr>
+              <w:t>110 10</w:t>
+            </w:r>
+            <w:r>
+              <w:rPr>
+                <w:sz w:val="30"/>
+              </w:rPr>
+              <w:t xml:space="preserve"> </w:t>
+            </w:r>
+            <w:r>
+              <w:rPr>
+                <w:sz w:val="30"/>
+                <w:highlight w:val="green"/>
+              </w:rPr>
+              <w:t>xx</w:t>
+            </w:r>
+          </w:p>
+        </w:tc>
+        <w:tc>
+          <w:tcPr>
+            <w:tcW w:w="1346" w:type="dxa"/>
+          </w:tcPr>
+          <w:p>
+            <w:pPr>
+              <w:rPr>
+                <w:sz w:val="30"/>
+              </w:rPr>
+            </w:pPr>
             <w:proofErr w:type="spellStart"/>
             <w:r>
               <w:rPr>
                 <w:sz w:val="30"/>
               </w:rPr>
-              <w:t>imm</w:t>
+              <w:t>Beq</w:t>
             </w:r>
             <w:proofErr w:type="spellEnd"/>
-          </w:p>
-        </w:tc>
-        <w:tc>
-          <w:tcPr>
-            <w:tcW w:w="1770" w:type="dxa"/>
-          </w:tcPr>
-          <w:p>
-            <w:pPr>
-              <w:rPr>
-                <w:sz w:val="30"/>
-              </w:rPr>
-            </w:pPr>
-            <w:r>
-              <w:rPr>
-                <w:sz w:val="30"/>
-              </w:rPr>
-              <w:t xml:space="preserve">J </w:t>
-            </w:r>
-            <w:proofErr w:type="spellStart"/>
-            <w:r>
-              <w:rPr>
-                <w:sz w:val="30"/>
-              </w:rPr>
-              <w:t>imm</w:t>
-            </w:r>
-            <w:proofErr w:type="spellEnd"/>
-          </w:p>
-        </w:tc>
-        <w:tc>
-          <w:tcPr>
-            <w:tcW w:w="1691" w:type="dxa"/>
-          </w:tcPr>
-          <w:p>
-            <w:pPr>
-              <w:rPr>
-                <w:sz w:val="30"/>
-              </w:rPr>
-            </w:pPr>
-            <w:r>
-              <w:rPr>
-                <w:sz w:val="30"/>
-              </w:rPr>
-              <w:t>1000</w:t>
-            </w:r>
-            <w:r>
-              <w:rPr>
-                <w:sz w:val="30"/>
-              </w:rPr>
-              <w:t xml:space="preserve"> </w:t>
-            </w:r>
-            <w:r>
-              <w:rPr>
-                <w:sz w:val="30"/>
-                <w:highlight w:val="cyan"/>
-              </w:rPr>
-              <w:t>i</w:t>
-            </w:r>
-            <w:r>
-              <w:rPr>
-                <w:sz w:val="30"/>
-                <w:highlight w:val="cyan"/>
-              </w:rPr>
-              <w:t>ii</w:t>
-            </w:r>
-          </w:p>
-        </w:tc>
-        <w:tc>
-          <w:tcPr>
-            <w:tcW w:w="1346" w:type="dxa"/>
-          </w:tcPr>
-          <w:p>
-            <w:pPr>
-              <w:rPr>
-                <w:sz w:val="30"/>
-              </w:rPr>
-            </w:pPr>
-            <w:r>
-              <w:rPr>
-                <w:sz w:val="30"/>
-              </w:rPr>
-              <w:t xml:space="preserve">J </w:t>
-            </w:r>
-            <w:r>
-              <w:rPr>
-                <w:sz w:val="30"/>
-              </w:rPr>
-              <w:t>3</w:t>
+            <w:r>
+              <w:rPr>
+                <w:sz w:val="30"/>
+              </w:rPr>
+              <w:t xml:space="preserve"> R3</w:t>
             </w:r>
           </w:p>
         </w:tc>
@@ -1848,29 +1924,46 @@
               <w:rPr>
                 <w:sz w:val="30"/>
               </w:rPr>
-              <w:t xml:space="preserve"> 0 </w:t>
-            </w:r>
-            <w:r>
-              <w:rPr>
-                <w:sz w:val="30"/>
-                <w:highlight w:val="lightGray"/>
-              </w:rPr>
-              <w:t>1000</w:t>
-            </w:r>
-            <w:r>
-              <w:rPr>
-                <w:sz w:val="30"/>
-              </w:rPr>
-              <w:t xml:space="preserve"> </w:t>
-            </w:r>
-            <w:bookmarkStart w:id="0" w:name="_GoBack"/>
-            <w:bookmarkEnd w:id="0"/>
-            <w:r>
-              <w:rPr>
-                <w:sz w:val="30"/>
-                <w:highlight w:val="cyan"/>
-              </w:rPr>
-              <w:t>111</w:t>
+              <w:t xml:space="preserve"> </w:t>
+            </w:r>
+            <w:r>
+              <w:rPr>
+                <w:sz w:val="30"/>
+              </w:rPr>
+              <w:t>1</w:t>
+            </w:r>
+            <w:r>
+              <w:rPr>
+                <w:sz w:val="30"/>
+              </w:rPr>
+              <w:t xml:space="preserve"> </w:t>
+            </w:r>
+            <w:r>
+              <w:rPr>
+                <w:sz w:val="30"/>
+                <w:highlight w:val="lightGray"/>
+              </w:rPr>
+              <w:t>1</w:t>
+            </w:r>
+            <w:r>
+              <w:rPr>
+                <w:sz w:val="30"/>
+                <w:highlight w:val="lightGray"/>
+              </w:rPr>
+              <w:t>1010</w:t>
+            </w:r>
+            <w:r>
+              <w:rPr>
+                <w:sz w:val="30"/>
+              </w:rPr>
+              <w:t xml:space="preserve"> </w:t>
+            </w:r>
+            <w:r>
+              <w:rPr>
+                <w:sz w:val="30"/>
+                <w:highlight w:val="green"/>
+              </w:rPr>
+              <w:t>11</w:t>
             </w:r>
           </w:p>
         </w:tc>
@@ -1890,8 +1983,16 @@
               <w:rPr>
                 <w:sz w:val="30"/>
               </w:rPr>
-              <w:t>PC ++</w:t>
-            </w:r>
+              <w:t xml:space="preserve">PC = PC + </w:t>
+            </w:r>
+            <w:proofErr w:type="spellStart"/>
+            <w:r>
+              <w:rPr>
+                <w:sz w:val="30"/>
+              </w:rPr>
+              <w:t>imm</w:t>
+            </w:r>
+            <w:proofErr w:type="spellEnd"/>
           </w:p>
         </w:tc>
         <w:tc>
@@ -1908,7 +2009,7 @@
               <w:rPr>
                 <w:sz w:val="30"/>
               </w:rPr>
-              <w:t>Rx = Rx XOR Ry</w:t>
+              <w:t>PC = PC + Rx</w:t>
             </w:r>
           </w:p>
         </w:tc>
@@ -1926,7 +2027,7 @@
               <w:rPr>
                 <w:sz w:val="30"/>
               </w:rPr>
-              <w:t>XOR Rx, Ry</w:t>
+              <w:t>J Rx</w:t>
             </w:r>
           </w:p>
         </w:tc>
@@ -1943,8 +2044,22 @@
             <w:r>
               <w:rPr>
                 <w:sz w:val="30"/>
-              </w:rPr>
-              <w:t xml:space="preserve">110 </w:t>
+                <w:highlight w:val="lightGray"/>
+              </w:rPr>
+              <w:t>11</w:t>
+            </w:r>
+            <w:r>
+              <w:rPr>
+                <w:sz w:val="30"/>
+                <w:highlight w:val="lightGray"/>
+              </w:rPr>
+              <w:t>1 00</w:t>
+            </w:r>
+            <w:r>
+              <w:rPr>
+                <w:sz w:val="30"/>
+              </w:rPr>
+              <w:t xml:space="preserve"> </w:t>
             </w:r>
             <w:r>
               <w:rPr>
@@ -1953,21 +2068,6 @@
               </w:rPr>
               <w:t>xx</w:t>
             </w:r>
-            <w:r>
-              <w:rPr>
-                <w:sz w:val="30"/>
-              </w:rPr>
-              <w:t xml:space="preserve"> </w:t>
-            </w:r>
-            <w:proofErr w:type="spellStart"/>
-            <w:r>
-              <w:rPr>
-                <w:sz w:val="30"/>
-                <w:highlight w:val="yellow"/>
-              </w:rPr>
-              <w:t>yy</w:t>
-            </w:r>
-            <w:proofErr w:type="spellEnd"/>
           </w:p>
         </w:tc>
         <w:tc>
@@ -1984,7 +2084,7 @@
               <w:rPr>
                 <w:sz w:val="30"/>
               </w:rPr>
-              <w:t>XOR R2, R1</w:t>
+              <w:t>J R1</w:t>
             </w:r>
           </w:p>
         </w:tc>
@@ -2002,14 +2102,26 @@
               <w:rPr>
                 <w:sz w:val="30"/>
               </w:rPr>
-              <w:t xml:space="preserve">0 </w:t>
-            </w:r>
-            <w:r>
-              <w:rPr>
-                <w:sz w:val="30"/>
-                <w:highlight w:val="lightGray"/>
-              </w:rPr>
-              <w:t>110</w:t>
+              <w:t xml:space="preserve"> </w:t>
+            </w:r>
+            <w:r>
+              <w:rPr>
+                <w:sz w:val="30"/>
+              </w:rPr>
+              <w:t>1</w:t>
+            </w:r>
+            <w:r>
+              <w:rPr>
+                <w:sz w:val="30"/>
+              </w:rPr>
+              <w:t xml:space="preserve"> </w:t>
+            </w:r>
+            <w:r>
+              <w:rPr>
+                <w:sz w:val="30"/>
+                <w:highlight w:val="lightGray"/>
+              </w:rPr>
+              <w:t>11110</w:t>
             </w:r>
             <w:r>
               <w:rPr>
@@ -2021,19 +2133,6 @@
               <w:rPr>
                 <w:sz w:val="30"/>
                 <w:highlight w:val="green"/>
-              </w:rPr>
-              <w:t>10</w:t>
-            </w:r>
-            <w:r>
-              <w:rPr>
-                <w:sz w:val="30"/>
-              </w:rPr>
-              <w:t xml:space="preserve"> </w:t>
-            </w:r>
-            <w:r>
-              <w:rPr>
-                <w:sz w:val="30"/>
-                <w:highlight w:val="yellow"/>
               </w:rPr>
               <w:t>01</w:t>
             </w:r>
@@ -2103,8 +2202,82 @@
               <w:rPr>
                 <w:sz w:val="30"/>
               </w:rPr>
-              <w:t>1 1111111</w:t>
-            </w:r>
+              <w:t>1111111</w:t>
+            </w:r>
+          </w:p>
+        </w:tc>
+        <w:tc>
+          <w:tcPr>
+            <w:tcW w:w="1346" w:type="dxa"/>
+          </w:tcPr>
+          <w:p>
+            <w:pPr>
+              <w:rPr>
+                <w:sz w:val="30"/>
+              </w:rPr>
+            </w:pPr>
+          </w:p>
+        </w:tc>
+        <w:tc>
+          <w:tcPr>
+            <w:tcW w:w="1705" w:type="dxa"/>
+          </w:tcPr>
+          <w:p>
+            <w:pPr>
+              <w:rPr>
+                <w:sz w:val="30"/>
+              </w:rPr>
+            </w:pPr>
+          </w:p>
+        </w:tc>
+      </w:tr>
+      <w:tr>
+        <w:tc>
+          <w:tcPr>
+            <w:tcW w:w="1170" w:type="dxa"/>
+          </w:tcPr>
+          <w:p>
+            <w:pPr>
+              <w:rPr>
+                <w:sz w:val="30"/>
+              </w:rPr>
+            </w:pPr>
+          </w:p>
+        </w:tc>
+        <w:tc>
+          <w:tcPr>
+            <w:tcW w:w="1668" w:type="dxa"/>
+          </w:tcPr>
+          <w:p>
+            <w:pPr>
+              <w:rPr>
+                <w:sz w:val="30"/>
+              </w:rPr>
+            </w:pPr>
+          </w:p>
+        </w:tc>
+        <w:tc>
+          <w:tcPr>
+            <w:tcW w:w="1770" w:type="dxa"/>
+          </w:tcPr>
+          <w:p>
+            <w:pPr>
+              <w:rPr>
+                <w:sz w:val="30"/>
+              </w:rPr>
+            </w:pPr>
+          </w:p>
+        </w:tc>
+        <w:tc>
+          <w:tcPr>
+            <w:tcW w:w="1691" w:type="dxa"/>
+          </w:tcPr>
+          <w:p>
+            <w:pPr>
+              <w:rPr>
+                <w:sz w:val="30"/>
+              </w:rPr>
+            </w:pPr>
           </w:p>
         </w:tc>
         <w:tc>

</xml_diff>